<commit_message>
transition to animation frame req, new introduction in parts
</commit_message>
<xml_diff>
--- a/doc/parts.docx
+++ b/doc/parts.docx
@@ -3,105 +3,289 @@
 <w:document xmlns:wpc="http://schemas.microsoft.com/office/word/2010/wordprocessingCanvas" xmlns:mc="http://schemas.openxmlformats.org/markup-compatibility/2006" xmlns:o="urn:schemas-microsoft-com:office:office" xmlns:r="http://schemas.openxmlformats.org/officeDocument/2006/relationships" xmlns:m="http://schemas.openxmlformats.org/officeDocument/2006/math" xmlns:v="urn:schemas-microsoft-com:vml" xmlns:wp14="http://schemas.microsoft.com/office/word/2010/wordprocessingDrawing" xmlns:wp="http://schemas.openxmlformats.org/drawingml/2006/wordprocessingDrawing" xmlns:w10="urn:schemas-microsoft-com:office:word" xmlns:w="http://schemas.openxmlformats.org/wordprocessingml/2006/main" xmlns:w14="http://schemas.microsoft.com/office/word/2010/wordml" xmlns:wpg="http://schemas.microsoft.com/office/word/2010/wordprocessingGroup" xmlns:wpi="http://schemas.microsoft.com/office/word/2010/wordprocessingInk" xmlns:wne="http://schemas.microsoft.com/office/word/2006/wordml" xmlns:wps="http://schemas.microsoft.com/office/word/2010/wordprocessingShape" mc:Ignorable="w14 wp14">
   <w:body>
     <w:p>
-      <w:r>
-        <w:t>Kapcsolódás a szerverhez</w:t>
-      </w:r>
-    </w:p>
-    <w:p>
-      <w:r>
-        <w:t xml:space="preserve">A websocket technológia </w:t>
-      </w:r>
-      <w:r>
-        <w:t xml:space="preserve">használható gyors kétirányú adatküldésre. A protokoll célja, a http </w:t>
-      </w:r>
-      <w:r>
-        <w:t xml:space="preserve">korlátozott kérés-válasz struktúrájából </w:t>
-      </w:r>
-      <w:r>
-        <w:t>származó</w:t>
-      </w:r>
-      <w:r>
-        <w:t xml:space="preserve"> korlátozottságok és nagymennyiségű fejlécadat elkerülése. A websocket kapcsolat a kiépüléstől a lezárás pillanatáig végig nyitva van, és készen áll adatok küldésére és </w:t>
-      </w:r>
-      <w:r>
-        <w:t>fogadására</w:t>
-      </w:r>
-      <w:r>
-        <w:t>.</w:t>
-      </w:r>
-      <w:r>
-        <w:t xml:space="preserve"> A modern böngészők mindegyike támogatja a technológiát. </w:t>
-      </w:r>
-    </w:p>
-    <w:p>
-      <w:r>
-        <w:t>A kapcsolat létrejötte</w:t>
-      </w:r>
-    </w:p>
-    <w:p>
-      <w:r>
-        <w:t xml:space="preserve">A </w:t>
-      </w:r>
-      <w:r>
-        <w:t xml:space="preserve">websocket </w:t>
-      </w:r>
-      <w:r>
-        <w:t>szerver megadott TCP porton hallgat, és várja a kapcsolatokat. A kapcsolatot tehát a kliens kezdeményezi. Méghozzá kérést küld a szervernek, melyben kéri a kapcsolat felállítását.</w:t>
-      </w:r>
-      <w:r>
-        <w:t xml:space="preserve"> Ez egy http get upgrade kérés formájában történik. </w:t>
-      </w:r>
-      <w:r>
-        <w:t xml:space="preserve"> </w:t>
-      </w:r>
-      <w:r>
-        <w:t>Ha ezt a</w:t>
-      </w:r>
-      <w:r>
-        <w:t xml:space="preserve"> szerver ezt elfogadja</w:t>
-      </w:r>
-      <w:r>
-        <w:t xml:space="preserve">, egy megfelelő http választ küld. </w:t>
-      </w:r>
-      <w:r>
-        <w:t xml:space="preserve"> Így kiépül a </w:t>
-      </w:r>
-      <w:r>
-        <w:t>kapcsolat,</w:t>
-      </w:r>
-      <w:r>
-        <w:t xml:space="preserve"> amelyen már szabadon folyhat az adat. </w:t>
-      </w:r>
-    </w:p>
-    <w:p>
-      <w:r>
-        <w:t>A kapcsolat lezárása</w:t>
-      </w:r>
-    </w:p>
-    <w:p>
-      <w:r>
-        <w:t xml:space="preserve">A kapcsolat lezárása több féle </w:t>
-      </w:r>
-      <w:r>
-        <w:t>képen</w:t>
-      </w:r>
-      <w:r>
-        <w:t xml:space="preserve"> történhet. </w:t>
-      </w:r>
-      <w:r>
-        <w:t xml:space="preserve">A kapcsolatot egyaránt zárhatja a szerver és kliens is. A kapcsolat zárása egyszerűbb min annak felállítása. A kapcsolatot záró fél elküldi a megfelelő kapcsolatzáró kódot. Erre a kódot fogadó fél is kapcsolatzáró kódot küld. Így biztosítva, hogy a kapcsolat zárása után már nincs forgalom. A kapcsolat záródhat egy harmadik módon is. Amennyiben a két fél </w:t>
-      </w:r>
-      <w:r>
-        <w:t xml:space="preserve">hálózati </w:t>
-      </w:r>
-      <w:r>
-        <w:t>összeköttetése megszakad</w:t>
-      </w:r>
-      <w:r>
-        <w:t>, akkor a felek külön-külön időtullépés miatt zárják a kapcsolatot.</w:t>
-      </w:r>
+      <w:pPr>
+        <w:spacing w:before="100" w:beforeAutospacing="1" w:after="100" w:afterAutospacing="1" w:line="240" w:lineRule="auto"/>
+        <w:outlineLvl w:val="0"/>
+        <w:rPr>
+          <w:rFonts w:ascii="Times New Roman" w:eastAsia="Times New Roman" w:hAnsi="Times New Roman" w:cs="Times New Roman"/>
+          <w:b/>
+          <w:bCs/>
+          <w:kern w:val="36"/>
+          <w:sz w:val="48"/>
+          <w:szCs w:val="48"/>
+        </w:rPr>
+      </w:pPr>
+      <w:r>
+        <w:rPr>
+          <w:rFonts w:ascii="Times New Roman" w:eastAsia="Times New Roman" w:hAnsi="Times New Roman" w:cs="Times New Roman"/>
+          <w:b/>
+          <w:bCs/>
+          <w:kern w:val="36"/>
+          <w:sz w:val="48"/>
+          <w:szCs w:val="48"/>
+        </w:rPr>
+        <w:t>Bevezetés</w:t>
+      </w:r>
+    </w:p>
+    <w:p>
+      <w:pPr>
+        <w:spacing w:before="100" w:beforeAutospacing="1" w:after="100" w:afterAutospacing="1" w:line="240" w:lineRule="auto"/>
+        <w:rPr>
+          <w:rFonts w:ascii="Times New Roman" w:eastAsia="Times New Roman" w:hAnsi="Times New Roman" w:cs="Times New Roman"/>
+          <w:sz w:val="24"/>
+          <w:szCs w:val="24"/>
+          <w:lang w:val="en-US"/>
+        </w:rPr>
+      </w:pPr>
+      <w:r>
+        <w:rPr>
+          <w:rFonts w:ascii="Times New Roman" w:eastAsia="Times New Roman" w:hAnsi="Times New Roman" w:cs="Times New Roman"/>
+          <w:sz w:val="24"/>
+          <w:szCs w:val="24"/>
+          <w:lang w:val="en-US"/>
+        </w:rPr>
+        <w:br/>
+        <w:t xml:space="preserve">A számítógép, mára </w:t>
+      </w:r>
+      <w:proofErr w:type="gramStart"/>
+      <w:r>
+        <w:rPr>
+          <w:rFonts w:ascii="Times New Roman" w:eastAsia="Times New Roman" w:hAnsi="Times New Roman" w:cs="Times New Roman"/>
+          <w:sz w:val="24"/>
+          <w:szCs w:val="24"/>
+          <w:lang w:val="en-US"/>
+        </w:rPr>
+        <w:t>az</w:t>
+      </w:r>
+      <w:proofErr w:type="gramEnd"/>
+      <w:r>
+        <w:rPr>
+          <w:rFonts w:ascii="Times New Roman" w:eastAsia="Times New Roman" w:hAnsi="Times New Roman" w:cs="Times New Roman"/>
+          <w:sz w:val="24"/>
+          <w:szCs w:val="24"/>
+          <w:lang w:val="en-US"/>
+        </w:rPr>
+        <w:t xml:space="preserve"> életünk része lett, ezért mindenkinek ismernie kell a személyi számítógép különböző részeit, és azok funkcióit. Napjainkra </w:t>
+      </w:r>
+      <w:proofErr w:type="gramStart"/>
+      <w:r>
+        <w:rPr>
+          <w:rFonts w:ascii="Times New Roman" w:eastAsia="Times New Roman" w:hAnsi="Times New Roman" w:cs="Times New Roman"/>
+          <w:sz w:val="24"/>
+          <w:szCs w:val="24"/>
+          <w:lang w:val="en-US"/>
+        </w:rPr>
+        <w:t>minden</w:t>
+      </w:r>
+      <w:proofErr w:type="gramEnd"/>
+      <w:r>
+        <w:rPr>
+          <w:rFonts w:ascii="Times New Roman" w:eastAsia="Times New Roman" w:hAnsi="Times New Roman" w:cs="Times New Roman"/>
+          <w:sz w:val="24"/>
+          <w:szCs w:val="24"/>
+          <w:lang w:val="en-US"/>
+        </w:rPr>
+        <w:t xml:space="preserve"> korosztály fogékonnyá és nyitottá vált a számítógép használatára. </w:t>
+      </w:r>
+      <w:proofErr w:type="gramStart"/>
+      <w:r>
+        <w:rPr>
+          <w:rFonts w:ascii="Times New Roman" w:eastAsia="Times New Roman" w:hAnsi="Times New Roman" w:cs="Times New Roman"/>
+          <w:sz w:val="24"/>
+          <w:szCs w:val="24"/>
+          <w:lang w:val="en-US"/>
+        </w:rPr>
+        <w:t>Az</w:t>
+      </w:r>
+      <w:proofErr w:type="gramEnd"/>
+      <w:r>
+        <w:rPr>
+          <w:rFonts w:ascii="Times New Roman" w:eastAsia="Times New Roman" w:hAnsi="Times New Roman" w:cs="Times New Roman"/>
+          <w:sz w:val="24"/>
+          <w:szCs w:val="24"/>
+          <w:lang w:val="en-US"/>
+        </w:rPr>
+        <w:t xml:space="preserve"> alapvető digitális intelligencia nélkülözhetetlen eszközzé nőtte ki magát a munkában, az információ áramlásban, és a szórakozásban is.</w:t>
+      </w:r>
+    </w:p>
+    <w:p>
+      <w:pPr>
+        <w:spacing w:before="100" w:beforeAutospacing="1" w:after="119" w:line="240" w:lineRule="auto"/>
+        <w:rPr>
+          <w:rFonts w:ascii="Times New Roman" w:eastAsia="Times New Roman" w:hAnsi="Times New Roman" w:cs="Times New Roman"/>
+          <w:sz w:val="24"/>
+          <w:szCs w:val="24"/>
+        </w:rPr>
+      </w:pPr>
+      <w:r>
+        <w:rPr>
+          <w:rFonts w:ascii="Times New Roman" w:eastAsia="Times New Roman" w:hAnsi="Times New Roman" w:cs="Times New Roman"/>
+          <w:sz w:val="24"/>
+          <w:szCs w:val="24"/>
+        </w:rPr>
+        <w:t xml:space="preserve">A szórakozás fogalma generációról generációra változik. Modern világunkban számítógépek segítik nemcsak a munkát, hanem a kikapcsolódást is. A mozgalmas hétköznapok közepette el is felejtjük, hogy milyen lehetőségek vannak karnyújtásnyira. Így számítógépeink szórakozTató képességeit hajlamosak vagyunk figyelmen kívül hagyni. </w:t>
+      </w:r>
+    </w:p>
+    <w:p>
+      <w:pPr>
+        <w:spacing w:before="100" w:beforeAutospacing="1" w:after="119" w:line="240" w:lineRule="auto"/>
+        <w:rPr>
+          <w:rFonts w:ascii="Times New Roman" w:eastAsia="Times New Roman" w:hAnsi="Times New Roman" w:cs="Times New Roman"/>
+          <w:sz w:val="24"/>
+          <w:szCs w:val="24"/>
+        </w:rPr>
+      </w:pPr>
+      <w:r>
+        <w:rPr>
+          <w:rFonts w:ascii="Times New Roman" w:eastAsia="Times New Roman" w:hAnsi="Times New Roman" w:cs="Times New Roman"/>
+          <w:sz w:val="24"/>
+          <w:szCs w:val="24"/>
+        </w:rPr>
+        <w:t>A fejlődő technika újabb és újabb vívmányai lehetővé teszik az egyre látványosabb grafikai szoftverek hétköznapi használatát. Ennek a legnagyobb piaca a játékipar.</w:t>
+      </w:r>
+    </w:p>
+    <w:p>
+      <w:pPr>
+        <w:spacing w:before="100" w:beforeAutospacing="1" w:after="119" w:line="240" w:lineRule="auto"/>
+        <w:rPr>
+          <w:rFonts w:ascii="Times New Roman" w:eastAsia="Times New Roman" w:hAnsi="Times New Roman" w:cs="Times New Roman"/>
+          <w:sz w:val="24"/>
+          <w:szCs w:val="24"/>
+        </w:rPr>
+      </w:pPr>
+      <w:r>
+        <w:rPr>
+          <w:rFonts w:ascii="Times New Roman" w:eastAsia="Times New Roman" w:hAnsi="Times New Roman" w:cs="Times New Roman"/>
+          <w:sz w:val="24"/>
+          <w:szCs w:val="24"/>
+        </w:rPr>
+        <w:t>A számítógépes játékok egy része,  lélegzetelállító grafikai elemeket tartalmaz, míg más játékok, éppen a képi egyszerűségük, közérthetőségük miatt  sikeresek.</w:t>
+      </w:r>
+    </w:p>
+    <w:p>
+      <w:pPr>
+        <w:spacing w:before="100" w:beforeAutospacing="1" w:after="119" w:line="240" w:lineRule="auto"/>
+        <w:rPr>
+          <w:rFonts w:ascii="Times New Roman" w:eastAsia="Times New Roman" w:hAnsi="Times New Roman" w:cs="Times New Roman"/>
+          <w:sz w:val="24"/>
+          <w:szCs w:val="24"/>
+        </w:rPr>
+      </w:pPr>
+      <w:r>
+        <w:rPr>
+          <w:rFonts w:ascii="Times New Roman" w:eastAsia="Times New Roman" w:hAnsi="Times New Roman" w:cs="Times New Roman"/>
+          <w:sz w:val="24"/>
+          <w:szCs w:val="24"/>
+        </w:rPr>
+        <w:t>A játéklehetőség széles spektrumának kínálatában, ki-ki megtalálja az igényeinek legmegfelelőbb számítógépes játékokat, melyek napjainkban népszerű időtöltésnek bizonyulnak.</w:t>
+      </w:r>
+    </w:p>
+    <w:p>
       <w:bookmarkStart w:id="0" w:name="_GoBack"/>
       <w:bookmarkEnd w:id="0"/>
+      <w:r>
+        <w:br w:type="page"/>
+      </w:r>
+    </w:p>
+    <w:p>
+      <w:r>
+        <w:lastRenderedPageBreak/>
+        <w:t>Kapcsolódás a szerverhez</w:t>
+      </w:r>
+    </w:p>
+    <w:p>
+      <w:r>
+        <w:t xml:space="preserve">A websocket technológia </w:t>
+      </w:r>
+      <w:r>
+        <w:t xml:space="preserve">használható gyors kétirányú adatküldésre. A protokoll célja, a http </w:t>
+      </w:r>
+      <w:r>
+        <w:t xml:space="preserve">korlátozott kérés-válasz struktúrájából </w:t>
+      </w:r>
+      <w:r>
+        <w:t>származó</w:t>
+      </w:r>
+      <w:r>
+        <w:t xml:space="preserve"> korlátozottságok és nagymennyiségű fejlécadat elkerülése. A websocket kapcsolat a kiépüléstől a lezárás pillanatáig végig nyitva van, és készen áll adatok küldésére és </w:t>
+      </w:r>
+      <w:r>
+        <w:t>fogadására</w:t>
+      </w:r>
+      <w:r>
+        <w:t>.</w:t>
+      </w:r>
+      <w:r>
+        <w:t xml:space="preserve"> A modern böngészők mindegyike támogatja a technológiát. </w:t>
+      </w:r>
+    </w:p>
+    <w:p>
+      <w:r>
+        <w:t>A kapcsolat létrejötte</w:t>
+      </w:r>
+    </w:p>
+    <w:p>
+      <w:r>
+        <w:t xml:space="preserve">A </w:t>
+      </w:r>
+      <w:r>
+        <w:t xml:space="preserve">websocket </w:t>
+      </w:r>
+      <w:r>
+        <w:t>szerver megadott TCP porton hallgat, és várja a kapcsolatokat. A kapcsolatot tehát a kliens kezdeményezi. Méghozzá kérést küld a szervernek, melyben kéri a kapcsolat felállítását.</w:t>
+      </w:r>
+      <w:r>
+        <w:t xml:space="preserve"> Ez egy http get upgrade kérés formájában történik. </w:t>
+      </w:r>
+      <w:r>
+        <w:t xml:space="preserve"> </w:t>
+      </w:r>
+      <w:r>
+        <w:t>Ha ezt a</w:t>
+      </w:r>
+      <w:r>
+        <w:t xml:space="preserve"> szerver ezt elfogadja</w:t>
+      </w:r>
+      <w:r>
+        <w:t xml:space="preserve">, egy megfelelő http választ küld. </w:t>
+      </w:r>
+      <w:r>
+        <w:t xml:space="preserve"> Így kiépül a </w:t>
+      </w:r>
+      <w:r>
+        <w:t>kapcsolat,</w:t>
+      </w:r>
+      <w:r>
+        <w:t xml:space="preserve"> amelyen már szabadon folyhat az adat. </w:t>
+      </w:r>
+    </w:p>
+    <w:p>
+      <w:r>
+        <w:t>A kapcsolat lezárása</w:t>
+      </w:r>
+    </w:p>
+    <w:p>
+      <w:r>
+        <w:t xml:space="preserve">A kapcsolat lezárása több féle </w:t>
+      </w:r>
+      <w:r>
+        <w:t>képen</w:t>
+      </w:r>
+      <w:r>
+        <w:t xml:space="preserve"> történhet. </w:t>
+      </w:r>
+      <w:r>
+        <w:t xml:space="preserve">A kapcsolatot egyaránt zárhatja a szerver és kliens is. A kapcsolat zárása egyszerűbb min annak felállítása. A kapcsolatot záró fél elküldi a megfelelő kapcsolatzáró kódot. Erre a kódot fogadó fél is kapcsolatzáró kódot küld. Így biztosítva, hogy a kapcsolat zárása után már nincs forgalom. A kapcsolat záródhat egy harmadik módon is. Amennyiben a két fél </w:t>
+      </w:r>
+      <w:r>
+        <w:t xml:space="preserve">hálózati </w:t>
+      </w:r>
+      <w:r>
+        <w:t>összeköttetése megszakad</w:t>
+      </w:r>
+      <w:r>
+        <w:t>, akkor a felek külön-külön időtullépés miatt zárják a kapcsolatot.</w:t>
+      </w:r>
     </w:p>
     <w:sectPr>
       <w:pgSz w:w="12240" w:h="15840"/>
@@ -276,6 +460,27 @@
       <w:lang w:val="hu-HU"/>
     </w:rPr>
   </w:style>
+  <w:style w:type="paragraph" w:styleId="Cmsor1">
+    <w:name w:val="heading 1"/>
+    <w:basedOn w:val="Norml"/>
+    <w:link w:val="Cmsor1Char"/>
+    <w:uiPriority w:val="9"/>
+    <w:qFormat/>
+    <w:rsid w:val="00C36E9D"/>
+    <w:pPr>
+      <w:spacing w:before="100" w:beforeAutospacing="1" w:after="100" w:afterAutospacing="1" w:line="240" w:lineRule="auto"/>
+      <w:outlineLvl w:val="0"/>
+    </w:pPr>
+    <w:rPr>
+      <w:rFonts w:ascii="Times New Roman" w:eastAsia="Times New Roman" w:hAnsi="Times New Roman" w:cs="Times New Roman"/>
+      <w:b/>
+      <w:bCs/>
+      <w:kern w:val="36"/>
+      <w:sz w:val="48"/>
+      <w:szCs w:val="48"/>
+      <w:lang w:val="en-US"/>
+    </w:rPr>
+  </w:style>
   <w:style w:type="character" w:default="1" w:styleId="Bekezdsalapbettpusa">
     <w:name w:val="Default Paragraph Font"/>
     <w:uiPriority w:val="1"/>
@@ -302,6 +507,52 @@
     <w:uiPriority w:val="99"/>
     <w:semiHidden/>
     <w:unhideWhenUsed/>
+  </w:style>
+  <w:style w:type="character" w:customStyle="1" w:styleId="Cmsor1Char">
+    <w:name w:val="Címsor 1 Char"/>
+    <w:basedOn w:val="Bekezdsalapbettpusa"/>
+    <w:link w:val="Cmsor1"/>
+    <w:uiPriority w:val="9"/>
+    <w:rsid w:val="00C36E9D"/>
+    <w:rPr>
+      <w:rFonts w:ascii="Times New Roman" w:eastAsia="Times New Roman" w:hAnsi="Times New Roman" w:cs="Times New Roman"/>
+      <w:b/>
+      <w:bCs/>
+      <w:kern w:val="36"/>
+      <w:sz w:val="48"/>
+      <w:szCs w:val="48"/>
+    </w:rPr>
+  </w:style>
+  <w:style w:type="paragraph" w:styleId="NormlWeb">
+    <w:name w:val="Normal (Web)"/>
+    <w:basedOn w:val="Norml"/>
+    <w:uiPriority w:val="99"/>
+    <w:semiHidden/>
+    <w:unhideWhenUsed/>
+    <w:rsid w:val="00C36E9D"/>
+    <w:pPr>
+      <w:spacing w:before="100" w:beforeAutospacing="1" w:after="100" w:afterAutospacing="1" w:line="240" w:lineRule="auto"/>
+    </w:pPr>
+    <w:rPr>
+      <w:rFonts w:ascii="Times New Roman" w:eastAsia="Times New Roman" w:hAnsi="Times New Roman" w:cs="Times New Roman"/>
+      <w:sz w:val="24"/>
+      <w:szCs w:val="24"/>
+      <w:lang w:val="en-US"/>
+    </w:rPr>
+  </w:style>
+  <w:style w:type="paragraph" w:customStyle="1" w:styleId="western">
+    <w:name w:val="western"/>
+    <w:basedOn w:val="Norml"/>
+    <w:rsid w:val="00C36E9D"/>
+    <w:pPr>
+      <w:spacing w:before="100" w:beforeAutospacing="1" w:after="100" w:afterAutospacing="1" w:line="240" w:lineRule="auto"/>
+    </w:pPr>
+    <w:rPr>
+      <w:rFonts w:ascii="Times New Roman" w:eastAsia="Times New Roman" w:hAnsi="Times New Roman" w:cs="Times New Roman"/>
+      <w:sz w:val="24"/>
+      <w:szCs w:val="24"/>
+      <w:lang w:val="en-US"/>
+    </w:rPr>
   </w:style>
 </w:styles>
 </file>
@@ -469,6 +720,27 @@
       <w:lang w:val="hu-HU"/>
     </w:rPr>
   </w:style>
+  <w:style w:type="paragraph" w:styleId="Cmsor1">
+    <w:name w:val="heading 1"/>
+    <w:basedOn w:val="Norml"/>
+    <w:link w:val="Cmsor1Char"/>
+    <w:uiPriority w:val="9"/>
+    <w:qFormat/>
+    <w:rsid w:val="00C36E9D"/>
+    <w:pPr>
+      <w:spacing w:before="100" w:beforeAutospacing="1" w:after="100" w:afterAutospacing="1" w:line="240" w:lineRule="auto"/>
+      <w:outlineLvl w:val="0"/>
+    </w:pPr>
+    <w:rPr>
+      <w:rFonts w:ascii="Times New Roman" w:eastAsia="Times New Roman" w:hAnsi="Times New Roman" w:cs="Times New Roman"/>
+      <w:b/>
+      <w:bCs/>
+      <w:kern w:val="36"/>
+      <w:sz w:val="48"/>
+      <w:szCs w:val="48"/>
+      <w:lang w:val="en-US"/>
+    </w:rPr>
+  </w:style>
   <w:style w:type="character" w:default="1" w:styleId="Bekezdsalapbettpusa">
     <w:name w:val="Default Paragraph Font"/>
     <w:uiPriority w:val="1"/>
@@ -495,6 +767,52 @@
     <w:uiPriority w:val="99"/>
     <w:semiHidden/>
     <w:unhideWhenUsed/>
+  </w:style>
+  <w:style w:type="character" w:customStyle="1" w:styleId="Cmsor1Char">
+    <w:name w:val="Címsor 1 Char"/>
+    <w:basedOn w:val="Bekezdsalapbettpusa"/>
+    <w:link w:val="Cmsor1"/>
+    <w:uiPriority w:val="9"/>
+    <w:rsid w:val="00C36E9D"/>
+    <w:rPr>
+      <w:rFonts w:ascii="Times New Roman" w:eastAsia="Times New Roman" w:hAnsi="Times New Roman" w:cs="Times New Roman"/>
+      <w:b/>
+      <w:bCs/>
+      <w:kern w:val="36"/>
+      <w:sz w:val="48"/>
+      <w:szCs w:val="48"/>
+    </w:rPr>
+  </w:style>
+  <w:style w:type="paragraph" w:styleId="NormlWeb">
+    <w:name w:val="Normal (Web)"/>
+    <w:basedOn w:val="Norml"/>
+    <w:uiPriority w:val="99"/>
+    <w:semiHidden/>
+    <w:unhideWhenUsed/>
+    <w:rsid w:val="00C36E9D"/>
+    <w:pPr>
+      <w:spacing w:before="100" w:beforeAutospacing="1" w:after="100" w:afterAutospacing="1" w:line="240" w:lineRule="auto"/>
+    </w:pPr>
+    <w:rPr>
+      <w:rFonts w:ascii="Times New Roman" w:eastAsia="Times New Roman" w:hAnsi="Times New Roman" w:cs="Times New Roman"/>
+      <w:sz w:val="24"/>
+      <w:szCs w:val="24"/>
+      <w:lang w:val="en-US"/>
+    </w:rPr>
+  </w:style>
+  <w:style w:type="paragraph" w:customStyle="1" w:styleId="western">
+    <w:name w:val="western"/>
+    <w:basedOn w:val="Norml"/>
+    <w:rsid w:val="00C36E9D"/>
+    <w:pPr>
+      <w:spacing w:before="100" w:beforeAutospacing="1" w:after="100" w:afterAutospacing="1" w:line="240" w:lineRule="auto"/>
+    </w:pPr>
+    <w:rPr>
+      <w:rFonts w:ascii="Times New Roman" w:eastAsia="Times New Roman" w:hAnsi="Times New Roman" w:cs="Times New Roman"/>
+      <w:sz w:val="24"/>
+      <w:szCs w:val="24"/>
+      <w:lang w:val="en-US"/>
+    </w:rPr>
   </w:style>
 </w:styles>
 </file>

</xml_diff>